<commit_message>
Added Named entity recognition
</commit_message>
<xml_diff>
--- a/Assignment 1_IntrotoNLP2022.docx
+++ b/Assignment 1_IntrotoNLP2022.docx
@@ -16,15 +16,7 @@
     <w:p/>
     <w:p>
       <w:r>
-        <w:t xml:space="preserve">In this assignment, we work with a dataset that contains sentences from news articles. It has been collected for a shared task at </w:t>
-      </w:r>
-      <w:proofErr w:type="spellStart"/>
-      <w:r>
-        <w:t>SemEval</w:t>
-      </w:r>
-      <w:proofErr w:type="spellEnd"/>
-      <w:r>
-        <w:t xml:space="preserve"> 2018 for </w:t>
+        <w:t xml:space="preserve">In this assignment, we work with a dataset that contains sentences from news articles. It has been collected for a shared task at SemEval 2018 for </w:t>
       </w:r>
       <w:r>
         <w:rPr>
@@ -148,15 +140,7 @@
         </w:rPr>
       </w:pPr>
       <w:r>
-        <w:t xml:space="preserve">You are allowed to use Python packages (e.g. pandas, </w:t>
-      </w:r>
-      <w:proofErr w:type="spellStart"/>
-      <w:r>
-        <w:t>sklearn</w:t>
-      </w:r>
-      <w:proofErr w:type="spellEnd"/>
-      <w:r>
-        <w:t xml:space="preserve">). </w:t>
+        <w:t xml:space="preserve">You are allowed to use Python packages (e.g. pandas, sklearn). </w:t>
       </w:r>
     </w:p>
     <w:p/>
@@ -403,87 +387,69 @@
       <w:bookmarkEnd w:id="1"/>
       <w:r>
         <w:lastRenderedPageBreak/>
-        <w:t xml:space="preserve">PART A:  Linguistic analysis using </w:t>
-      </w:r>
-      <w:proofErr w:type="spellStart"/>
-      <w:r>
-        <w:t>spaCy</w:t>
-      </w:r>
-      <w:proofErr w:type="spellEnd"/>
+        <w:t xml:space="preserve">PART A:  Linguistic analysis using spaCy </w:t>
+      </w:r>
+    </w:p>
+    <w:p>
+      <w:r>
+        <w:t xml:space="preserve">In the first part of the assignment, we focus on an analysis of the sentences in the training data. </w:t>
+      </w:r>
+    </w:p>
+    <w:p>
+      <w:pPr>
+        <w:rPr>
+          <w:i/>
+        </w:rPr>
+      </w:pPr>
+      <w:r>
+        <w:rPr>
+          <w:b/>
+        </w:rPr>
+        <w:t>File:</w:t>
+      </w:r>
       <w:r>
         <w:t xml:space="preserve"> </w:t>
       </w:r>
-    </w:p>
-    <w:p>
-      <w:r>
-        <w:t xml:space="preserve">In the first part of the assignment, we focus on an analysis of the sentences in the training data. </w:t>
-      </w:r>
-    </w:p>
-    <w:p>
-      <w:pPr>
+      <w:r>
         <w:rPr>
           <w:i/>
         </w:rPr>
-      </w:pPr>
-      <w:r>
-        <w:rPr>
-          <w:b/>
-        </w:rPr>
-        <w:t>File:</w:t>
-      </w:r>
-      <w:r>
-        <w:t xml:space="preserve"> </w:t>
-      </w:r>
-      <w:r>
+        <w:t>data/preprocessed/train/sentences.txt</w:t>
+      </w:r>
+    </w:p>
+    <w:p>
+      <w:pPr>
         <w:rPr>
           <w:i/>
         </w:rPr>
-        <w:t>data/preprocessed/train/sentences.txt</w:t>
-      </w:r>
-    </w:p>
-    <w:p>
-      <w:pPr>
+      </w:pPr>
+      <w:r>
+        <w:t xml:space="preserve">Implement your analyses in </w:t>
+      </w:r>
+      <w:r>
         <w:rPr>
           <w:i/>
         </w:rPr>
-      </w:pPr>
-      <w:r>
-        <w:t xml:space="preserve">Implement your analyses in </w:t>
-      </w:r>
-      <w:r>
+        <w:t>TODO_analyses.py.</w:t>
+      </w:r>
+    </w:p>
+    <w:p>
+      <w:pPr>
         <w:rPr>
           <w:i/>
         </w:rPr>
-        <w:t>TODO_analyses.py.</w:t>
-      </w:r>
-    </w:p>
-    <w:p>
-      <w:pPr>
+      </w:pPr>
+    </w:p>
+    <w:p>
+      <w:r>
+        <w:t xml:space="preserve">Note that we are using the most recent spaCy version (3.2) and the model </w:t>
+      </w:r>
+      <w:r>
         <w:rPr>
           <w:i/>
         </w:rPr>
-      </w:pPr>
-    </w:p>
-    <w:p>
-      <w:r>
-        <w:t xml:space="preserve">Note that we are using the most recent </w:t>
-      </w:r>
-      <w:proofErr w:type="spellStart"/>
-      <w:r>
-        <w:t>spaCy</w:t>
-      </w:r>
-      <w:proofErr w:type="spellEnd"/>
-      <w:r>
-        <w:t xml:space="preserve"> version (3.2) and the model </w:t>
-      </w:r>
-      <w:proofErr w:type="spellStart"/>
-      <w:r>
-        <w:rPr>
-          <w:i/>
-        </w:rPr>
         <w:t>en_core_web_sm</w:t>
       </w:r>
-      <w:proofErr w:type="spellEnd"/>
       <w:r>
         <w:t xml:space="preserve">. Results might vary for other versions. If you cannot use 3.2, clearly explain this to your TA and specify on your submission which version you are using instead. </w:t>
       </w:r>
@@ -523,15 +489,7 @@
       </w:r>
       <w:r>
         <w:br/>
-        <w:t xml:space="preserve">Process the dataset using the </w:t>
-      </w:r>
-      <w:proofErr w:type="spellStart"/>
-      <w:r>
-        <w:t>spaCy</w:t>
-      </w:r>
-      <w:proofErr w:type="spellEnd"/>
-      <w:r>
-        <w:t xml:space="preserve"> package and extract the following information:</w:t>
+        <w:t>Process the dataset using the spaCy package and extract the following information:</w:t>
       </w:r>
     </w:p>
     <w:p>
@@ -644,24 +602,14 @@
       <w:r>
         <w:t xml:space="preserve"> part-of-speech tagger on the dataset and identify the ten most frequent POS tags. Complete the table below for these ten tags (the tagger in the model </w:t>
       </w:r>
-      <w:proofErr w:type="spellStart"/>
       <w:r>
         <w:rPr>
           <w:i/>
         </w:rPr>
         <w:t>en_core_web_sm</w:t>
       </w:r>
-      <w:proofErr w:type="spellEnd"/>
-      <w:r>
-        <w:t xml:space="preserve"> is trained on the PENN Treebank </w:t>
-      </w:r>
-      <w:proofErr w:type="spellStart"/>
-      <w:r>
-        <w:t>tagset</w:t>
-      </w:r>
-      <w:proofErr w:type="spellEnd"/>
-      <w:r>
-        <w:t xml:space="preserve">). </w:t>
+      <w:r>
+        <w:t xml:space="preserve"> is trained on the PENN Treebank tagset). </w:t>
       </w:r>
     </w:p>
     <w:p>
@@ -728,7 +676,6 @@
                 <w:szCs w:val="16"/>
               </w:rPr>
             </w:pPr>
-            <w:proofErr w:type="spellStart"/>
             <w:r>
               <w:rPr>
                 <w:sz w:val="16"/>
@@ -736,7 +683,6 @@
               </w:rPr>
               <w:t>Finegrained</w:t>
             </w:r>
-            <w:proofErr w:type="spellEnd"/>
             <w:r>
               <w:rPr>
                 <w:sz w:val="16"/>
@@ -2815,6 +2761,9 @@
         <w:tab/>
         <w:t xml:space="preserve">Token bigrams: </w:t>
       </w:r>
+      <w:r>
+        <w:t>[(('.', 'The'), 112), (('of', 'the'), 82), ((',', 'and'), 70)]</w:t>
+      </w:r>
     </w:p>
     <w:p>
       <w:pPr>
@@ -2823,6 +2772,12 @@
       <w:r>
         <w:t>Token trigrams:</w:t>
       </w:r>
+      <w:r>
+        <w:t xml:space="preserve"> </w:t>
+      </w:r>
+      <w:r>
+        <w:t>[(('.', 'According', 'to'), 11), ((',', 'according', 'to'), 9), (('in', 'response', 'to'), 7)]</w:t>
+      </w:r>
     </w:p>
     <w:p/>
     <w:p>
@@ -2832,6 +2787,12 @@
       <w:r>
         <w:t>POS bigrams:</w:t>
       </w:r>
+      <w:r>
+        <w:t xml:space="preserve"> </w:t>
+      </w:r>
+      <w:r>
+        <w:t>[(('NOUN', 'ADP'), 852), (('DET', 'NOUN'), 782), (('PROPN', 'PROPN'), 724)]</w:t>
+      </w:r>
     </w:p>
     <w:p>
       <w:pPr>
@@ -2839,6 +2800,9 @@
       </w:pPr>
       <w:r>
         <w:t xml:space="preserve">POS trigrams: </w:t>
+      </w:r>
+      <w:r>
+        <w:t>[(('ADP', 'DET', 'NOUN'), 327), (('NOUN', 'ADP', 'DET'), 289), (('PROPN', 'PROPN', 'PROPN'), 279)]</w:t>
       </w:r>
     </w:p>
     <w:p/>
@@ -2880,13 +2844,40 @@
       <w:r>
         <w:t>Lemma:</w:t>
       </w:r>
+      <w:r>
+        <w:t xml:space="preserve"> </w:t>
+      </w:r>
+      <w:r>
+        <w:t>abuse</w:t>
+      </w:r>
     </w:p>
     <w:p>
       <w:pPr>
         <w:ind w:firstLine="720"/>
       </w:pPr>
       <w:r>
-        <w:t xml:space="preserve">Inflected Forms: </w:t>
+        <w:t>Inflected Forms:</w:t>
+      </w:r>
+      <w:r>
+        <w:t xml:space="preserve"> </w:t>
+      </w:r>
+      <w:r>
+        <w:t>abusing</w:t>
+      </w:r>
+      <w:r>
+        <w:t>,</w:t>
+      </w:r>
+      <w:r>
+        <w:t xml:space="preserve"> </w:t>
+      </w:r>
+      <w:r>
+        <w:t>abused</w:t>
+      </w:r>
+      <w:r>
+        <w:t xml:space="preserve">, </w:t>
+      </w:r>
+      <w:r>
+        <w:t>abuses</w:t>
       </w:r>
     </w:p>
     <w:p>
@@ -2899,20 +2890,46 @@
     </w:p>
     <w:p>
       <w:pPr>
-        <w:ind w:firstLine="720"/>
-      </w:pPr>
-    </w:p>
-    <w:p>
-      <w:pPr>
-        <w:ind w:firstLine="720"/>
-      </w:pPr>
-    </w:p>
-    <w:p>
-      <w:r>
-        <w:tab/>
-      </w:r>
-    </w:p>
-    <w:p/>
+        <w:pStyle w:val="ListParagraph"/>
+        <w:numPr>
+          <w:ilvl w:val="0"/>
+          <w:numId w:val="5"/>
+        </w:numPr>
+      </w:pPr>
+      <w:r>
+        <w:t>'abuse', 'abusing', Martin has previously criticized the Bush family during his 2000 campaign , when he ran television ads accusing then-presidential candidate George W. Bush of abusing cocaine and alcohol .</w:t>
+      </w:r>
+      <w:r>
+        <w:br/>
+      </w:r>
+    </w:p>
+    <w:p>
+      <w:pPr>
+        <w:pStyle w:val="ListParagraph"/>
+        <w:numPr>
+          <w:ilvl w:val="0"/>
+          <w:numId w:val="5"/>
+        </w:numPr>
+      </w:pPr>
+      <w:r>
+        <w:t>'abuse', 'abused', The information Manning released to the public through WikiLeaks and The Guardian in 2010 included diplomatic accounts, videos, military incident logs, and battle plans, including footage of an American Apache helicopter firing on suspected Iraqi insurgents, reports of prisoners held in Guantanamo Bay without trial, and records of detainees abused by the Iraqi military.</w:t>
+      </w:r>
+      <w:r>
+        <w:br/>
+      </w:r>
+    </w:p>
+    <w:p>
+      <w:pPr>
+        <w:pStyle w:val="ListParagraph"/>
+        <w:numPr>
+          <w:ilvl w:val="0"/>
+          <w:numId w:val="5"/>
+        </w:numPr>
+      </w:pPr>
+      <w:r>
+        <w:t>'abuse', 'abuses', Chelsea Manning exposed serious abuses, says Margaret Huang , executive director of the U.S. branch of Amnesty International,  and as a result her own human rights have been violated.</w:t>
+      </w:r>
+    </w:p>
     <w:p/>
     <w:p>
       <w:pPr>
@@ -2945,9 +2962,18 @@
         <w:t>Number of named entities:</w:t>
       </w:r>
       <w:r>
+        <w:t xml:space="preserve"> </w:t>
+      </w:r>
+      <w:r>
+        <w:t>5</w:t>
+      </w:r>
+      <w:r>
         <w:br/>
         <w:t xml:space="preserve">Number of different entity labels:  </w:t>
       </w:r>
+      <w:r>
+        <w:t>3</w:t>
+      </w:r>
     </w:p>
     <w:p>
       <w:pPr>
@@ -2962,25 +2988,178 @@
         <w:t xml:space="preserve">Analyze the named entities in the first five sentences. Are they identified correctly? If not, explain your answer and propose a better decision. </w:t>
       </w:r>
     </w:p>
-    <w:p/>
-    <w:p/>
-    <w:p/>
-    <w:p/>
-    <w:p/>
-    <w:p/>
-    <w:p/>
-    <w:p/>
-    <w:p/>
-    <w:p/>
-    <w:p/>
-    <w:p/>
-    <w:p/>
-    <w:p/>
-    <w:p/>
-    <w:p/>
-    <w:p/>
-    <w:p/>
-    <w:p/>
+    <w:p>
+      <w:pPr>
+        <w:ind w:left="720"/>
+      </w:pPr>
+    </w:p>
+    <w:p>
+      <w:pPr>
+        <w:ind w:left="720"/>
+        <w:rPr>
+          <w:b/>
+          <w:bCs/>
+          <w:lang w:val="nl-NL"/>
+        </w:rPr>
+      </w:pPr>
+      <w:r>
+        <w:rPr>
+          <w:b/>
+          <w:bCs/>
+          <w:lang w:val="nl-NL"/>
+        </w:rPr>
+        <w:t>Dit moeten we samen e</w:t>
+      </w:r>
+      <w:r>
+        <w:rPr>
+          <w:b/>
+          <w:bCs/>
+          <w:lang w:val="nl-NL"/>
+        </w:rPr>
+        <w:t>ven doen.</w:t>
+      </w:r>
+    </w:p>
+    <w:p>
+      <w:pPr>
+        <w:ind w:left="720"/>
+        <w:rPr>
+          <w:lang w:val="nl-NL"/>
+        </w:rPr>
+      </w:pPr>
+    </w:p>
+    <w:p>
+      <w:pPr>
+        <w:rPr>
+          <w:lang w:val="nl-NL"/>
+        </w:rPr>
+      </w:pPr>
+    </w:p>
+    <w:p>
+      <w:pPr>
+        <w:rPr>
+          <w:lang w:val="nl-NL"/>
+        </w:rPr>
+      </w:pPr>
+    </w:p>
+    <w:p>
+      <w:pPr>
+        <w:rPr>
+          <w:lang w:val="nl-NL"/>
+        </w:rPr>
+      </w:pPr>
+    </w:p>
+    <w:p>
+      <w:pPr>
+        <w:rPr>
+          <w:lang w:val="nl-NL"/>
+        </w:rPr>
+      </w:pPr>
+    </w:p>
+    <w:p>
+      <w:pPr>
+        <w:rPr>
+          <w:lang w:val="nl-NL"/>
+        </w:rPr>
+      </w:pPr>
+    </w:p>
+    <w:p>
+      <w:pPr>
+        <w:rPr>
+          <w:lang w:val="nl-NL"/>
+        </w:rPr>
+      </w:pPr>
+    </w:p>
+    <w:p>
+      <w:pPr>
+        <w:rPr>
+          <w:lang w:val="nl-NL"/>
+        </w:rPr>
+      </w:pPr>
+    </w:p>
+    <w:p>
+      <w:pPr>
+        <w:rPr>
+          <w:lang w:val="nl-NL"/>
+        </w:rPr>
+      </w:pPr>
+    </w:p>
+    <w:p>
+      <w:pPr>
+        <w:rPr>
+          <w:lang w:val="nl-NL"/>
+        </w:rPr>
+      </w:pPr>
+    </w:p>
+    <w:p>
+      <w:pPr>
+        <w:rPr>
+          <w:lang w:val="nl-NL"/>
+        </w:rPr>
+      </w:pPr>
+    </w:p>
+    <w:p>
+      <w:pPr>
+        <w:rPr>
+          <w:lang w:val="nl-NL"/>
+        </w:rPr>
+      </w:pPr>
+    </w:p>
+    <w:p>
+      <w:pPr>
+        <w:rPr>
+          <w:lang w:val="nl-NL"/>
+        </w:rPr>
+      </w:pPr>
+    </w:p>
+    <w:p>
+      <w:pPr>
+        <w:rPr>
+          <w:lang w:val="nl-NL"/>
+        </w:rPr>
+      </w:pPr>
+    </w:p>
+    <w:p>
+      <w:pPr>
+        <w:rPr>
+          <w:lang w:val="nl-NL"/>
+        </w:rPr>
+      </w:pPr>
+    </w:p>
+    <w:p>
+      <w:pPr>
+        <w:rPr>
+          <w:lang w:val="nl-NL"/>
+        </w:rPr>
+      </w:pPr>
+    </w:p>
+    <w:p>
+      <w:pPr>
+        <w:rPr>
+          <w:lang w:val="nl-NL"/>
+        </w:rPr>
+      </w:pPr>
+    </w:p>
+    <w:p>
+      <w:pPr>
+        <w:rPr>
+          <w:lang w:val="nl-NL"/>
+        </w:rPr>
+      </w:pPr>
+    </w:p>
+    <w:p>
+      <w:pPr>
+        <w:rPr>
+          <w:lang w:val="nl-NL"/>
+        </w:rPr>
+      </w:pPr>
+    </w:p>
+    <w:p>
+      <w:pPr>
+        <w:rPr>
+          <w:lang w:val="nl-NL"/>
+        </w:rPr>
+      </w:pPr>
+    </w:p>
     <w:p>
       <w:pPr>
         <w:pStyle w:val="Heading2"/>
@@ -2988,7 +3167,6 @@
       <w:bookmarkStart w:id="2" w:name="_ow1jpqrn8z1i" w:colFirst="0" w:colLast="0"/>
       <w:bookmarkEnd w:id="2"/>
       <w:r>
-        <w:lastRenderedPageBreak/>
         <w:t>PART B:  Understanding the task of complex word identification</w:t>
       </w:r>
     </w:p>
@@ -3154,30 +3332,8 @@
         <w:rPr>
           <w:i/>
         </w:rPr>
-        <w:t>data/original/</w:t>
-      </w:r>
-      <w:proofErr w:type="spellStart"/>
-      <w:r>
-        <w:rPr>
-          <w:i/>
-        </w:rPr>
-        <w:t>english</w:t>
-      </w:r>
-      <w:proofErr w:type="spellEnd"/>
-      <w:r>
-        <w:rPr>
-          <w:i/>
-        </w:rPr>
-        <w:t>/</w:t>
-      </w:r>
-      <w:proofErr w:type="spellStart"/>
-      <w:r>
-        <w:rPr>
-          <w:i/>
-        </w:rPr>
-        <w:t>WikiNews_Train.tsv</w:t>
-      </w:r>
-      <w:proofErr w:type="spellEnd"/>
+        <w:t>data/original/english/WikiNews_Train.tsv</w:t>
+      </w:r>
       <w:r>
         <w:t xml:space="preserve"> and extract the following columns: </w:t>
       </w:r>
@@ -3216,6 +3372,7 @@
         <w:ind w:left="720"/>
       </w:pPr>
       <w:r>
+        <w:lastRenderedPageBreak/>
         <w:t xml:space="preserve">Number of instances labeled with 1: </w:t>
       </w:r>
     </w:p>
@@ -3224,15 +3381,7 @@
         <w:ind w:left="720"/>
       </w:pPr>
       <w:r>
-        <w:t xml:space="preserve">Min, max, median, mean, and </w:t>
-      </w:r>
-      <w:proofErr w:type="spellStart"/>
-      <w:r>
-        <w:t>stdev</w:t>
-      </w:r>
-      <w:proofErr w:type="spellEnd"/>
-      <w:r>
-        <w:t xml:space="preserve"> of the probabilistic label: </w:t>
+        <w:t xml:space="preserve">Min, max, median, mean, and stdev of the probabilistic label: </w:t>
       </w:r>
     </w:p>
     <w:p>
@@ -3317,15 +3466,7 @@
         <w:ind w:left="720"/>
       </w:pPr>
       <w:r>
-        <w:t xml:space="preserve">Calculate the frequency of the tokens using the </w:t>
-      </w:r>
-      <w:proofErr w:type="spellStart"/>
-      <w:r>
-        <w:t>wordfreq</w:t>
-      </w:r>
-      <w:proofErr w:type="spellEnd"/>
-      <w:r>
-        <w:t xml:space="preserve"> package (</w:t>
+        <w:t>Calculate the frequency of the tokens using the wordfreq package (</w:t>
       </w:r>
       <w:hyperlink r:id="rId9">
         <w:r>
@@ -3374,7 +3515,6 @@
         <w:ind w:firstLine="720"/>
       </w:pPr>
       <w:r>
-        <w:lastRenderedPageBreak/>
         <w:t xml:space="preserve">Provide 3 scatter plots with the probabilistic complexity on the y-axis. </w:t>
       </w:r>
     </w:p>
@@ -3745,15 +3885,7 @@
         <w:ind w:left="720"/>
       </w:pPr>
       <w:r>
-        <w:t xml:space="preserve">Test different thresholds and choose the one which yields the highest accuracy on the </w:t>
-      </w:r>
-      <w:proofErr w:type="spellStart"/>
-      <w:r>
-        <w:t>dev_data</w:t>
-      </w:r>
-      <w:proofErr w:type="spellEnd"/>
-      <w:r>
-        <w:t xml:space="preserve">: </w:t>
+        <w:t xml:space="preserve">Test different thresholds and choose the one which yields the highest accuracy on the dev_data: </w:t>
       </w:r>
     </w:p>
     <w:p>
@@ -4061,6 +4193,7 @@
     <w:p/>
     <w:p>
       <w:r>
+        <w:lastRenderedPageBreak/>
         <w:tab/>
       </w:r>
     </w:p>
@@ -4097,7 +4230,6 @@
       <w:bookmarkStart w:id="3" w:name="_wo4evtr4c8re" w:colFirst="0" w:colLast="0"/>
       <w:bookmarkEnd w:id="3"/>
       <w:r>
-        <w:lastRenderedPageBreak/>
         <w:t>PART C:  Modeling the task</w:t>
       </w:r>
     </w:p>
@@ -4344,42 +4476,21 @@
         <w:rPr>
           <w:i/>
         </w:rPr>
-        <w:t>experiments/</w:t>
-      </w:r>
-      <w:proofErr w:type="spellStart"/>
+        <w:t>experiments/base_model/</w:t>
+      </w:r>
       <w:r>
         <w:rPr>
           <w:i/>
         </w:rPr>
-        <w:t>base_model</w:t>
-      </w:r>
-      <w:proofErr w:type="spellEnd"/>
-      <w:r>
-        <w:rPr>
-          <w:i/>
-        </w:rPr>
-        <w:t>/</w:t>
-      </w:r>
-      <w:proofErr w:type="spellStart"/>
-      <w:r>
-        <w:rPr>
-          <w:i/>
-        </w:rPr>
-        <w:t>model_output.tsv</w:t>
-      </w:r>
-      <w:proofErr w:type="spellEnd"/>
-      <w:r>
-        <w:rPr>
-          <w:i/>
-        </w:rPr>
-        <w:t>.</w:t>
-      </w:r>
-    </w:p>
-    <w:p>
-      <w:pPr>
-        <w:ind w:left="720"/>
-      </w:pPr>
-      <w:r>
+        <w:t>model_output.tsv.</w:t>
+      </w:r>
+    </w:p>
+    <w:p>
+      <w:pPr>
+        <w:ind w:left="720"/>
+      </w:pPr>
+      <w:r>
+        <w:lastRenderedPageBreak/>
         <w:t xml:space="preserve">Implement calculations for precision, recall, and F1 for each class in </w:t>
       </w:r>
       <w:r>
@@ -5972,7 +6083,6 @@
         <w:rPr>
           <w:b/>
         </w:rPr>
-        <w:lastRenderedPageBreak/>
         <w:t>Interpretation</w:t>
       </w:r>
       <w:r>
@@ -6219,7 +6329,6 @@
         <w:pStyle w:val="Heading2"/>
       </w:pPr>
       <w:r>
-        <w:lastRenderedPageBreak/>
         <w:t>Bonus Tasks</w:t>
       </w:r>
     </w:p>
@@ -6803,17 +6912,106 @@
       </w:rPr>
     </w:lvl>
   </w:abstractNum>
-  <w:num w:numId="1">
+  <w:abstractNum w:abstractNumId="4" w15:restartNumberingAfterBreak="0">
+    <w:nsid w:val="5D0C5B09"/>
+    <w:multiLevelType w:val="hybridMultilevel"/>
+    <w:tmpl w:val="7EF896F8"/>
+    <w:lvl w:ilvl="0" w:tplc="2000000F">
+      <w:start w:val="1"/>
+      <w:numFmt w:val="decimal"/>
+      <w:lvlText w:val="%1."/>
+      <w:lvlJc w:val="left"/>
+      <w:pPr>
+        <w:ind w:left="1440" w:hanging="360"/>
+      </w:pPr>
+    </w:lvl>
+    <w:lvl w:ilvl="1" w:tplc="20000019" w:tentative="1">
+      <w:start w:val="1"/>
+      <w:numFmt w:val="lowerLetter"/>
+      <w:lvlText w:val="%2."/>
+      <w:lvlJc w:val="left"/>
+      <w:pPr>
+        <w:ind w:left="2160" w:hanging="360"/>
+      </w:pPr>
+    </w:lvl>
+    <w:lvl w:ilvl="2" w:tplc="2000001B" w:tentative="1">
+      <w:start w:val="1"/>
+      <w:numFmt w:val="lowerRoman"/>
+      <w:lvlText w:val="%3."/>
+      <w:lvlJc w:val="right"/>
+      <w:pPr>
+        <w:ind w:left="2880" w:hanging="180"/>
+      </w:pPr>
+    </w:lvl>
+    <w:lvl w:ilvl="3" w:tplc="2000000F" w:tentative="1">
+      <w:start w:val="1"/>
+      <w:numFmt w:val="decimal"/>
+      <w:lvlText w:val="%4."/>
+      <w:lvlJc w:val="left"/>
+      <w:pPr>
+        <w:ind w:left="3600" w:hanging="360"/>
+      </w:pPr>
+    </w:lvl>
+    <w:lvl w:ilvl="4" w:tplc="20000019" w:tentative="1">
+      <w:start w:val="1"/>
+      <w:numFmt w:val="lowerLetter"/>
+      <w:lvlText w:val="%5."/>
+      <w:lvlJc w:val="left"/>
+      <w:pPr>
+        <w:ind w:left="4320" w:hanging="360"/>
+      </w:pPr>
+    </w:lvl>
+    <w:lvl w:ilvl="5" w:tplc="2000001B" w:tentative="1">
+      <w:start w:val="1"/>
+      <w:numFmt w:val="lowerRoman"/>
+      <w:lvlText w:val="%6."/>
+      <w:lvlJc w:val="right"/>
+      <w:pPr>
+        <w:ind w:left="5040" w:hanging="180"/>
+      </w:pPr>
+    </w:lvl>
+    <w:lvl w:ilvl="6" w:tplc="2000000F" w:tentative="1">
+      <w:start w:val="1"/>
+      <w:numFmt w:val="decimal"/>
+      <w:lvlText w:val="%7."/>
+      <w:lvlJc w:val="left"/>
+      <w:pPr>
+        <w:ind w:left="5760" w:hanging="360"/>
+      </w:pPr>
+    </w:lvl>
+    <w:lvl w:ilvl="7" w:tplc="20000019" w:tentative="1">
+      <w:start w:val="1"/>
+      <w:numFmt w:val="lowerLetter"/>
+      <w:lvlText w:val="%8."/>
+      <w:lvlJc w:val="left"/>
+      <w:pPr>
+        <w:ind w:left="6480" w:hanging="360"/>
+      </w:pPr>
+    </w:lvl>
+    <w:lvl w:ilvl="8" w:tplc="2000001B" w:tentative="1">
+      <w:start w:val="1"/>
+      <w:numFmt w:val="lowerRoman"/>
+      <w:lvlText w:val="%9."/>
+      <w:lvlJc w:val="right"/>
+      <w:pPr>
+        <w:ind w:left="7200" w:hanging="180"/>
+      </w:pPr>
+    </w:lvl>
+  </w:abstractNum>
+  <w:num w:numId="1" w16cid:durableId="169562537">
     <w:abstractNumId w:val="2"/>
   </w:num>
-  <w:num w:numId="2">
+  <w:num w:numId="2" w16cid:durableId="2043699426">
     <w:abstractNumId w:val="1"/>
   </w:num>
-  <w:num w:numId="3">
+  <w:num w:numId="3" w16cid:durableId="1722745800">
     <w:abstractNumId w:val="0"/>
   </w:num>
-  <w:num w:numId="4">
+  <w:num w:numId="4" w16cid:durableId="1867014954">
     <w:abstractNumId w:val="3"/>
+  </w:num>
+  <w:num w:numId="5" w16cid:durableId="2102215469">
+    <w:abstractNumId w:val="4"/>
   </w:num>
 </w:numbering>
 </file>
@@ -6941,6 +7139,7 @@
     <w:lsdException w:name="HTML Sample" w:semiHidden="1" w:unhideWhenUsed="1"/>
     <w:lsdException w:name="HTML Typewriter" w:semiHidden="1" w:unhideWhenUsed="1"/>
     <w:lsdException w:name="HTML Variable" w:semiHidden="1" w:unhideWhenUsed="1"/>
+    <w:lsdException w:name="Normal Table" w:semiHidden="1" w:unhideWhenUsed="1"/>
     <w:lsdException w:name="annotation subject" w:semiHidden="1" w:unhideWhenUsed="1"/>
     <w:lsdException w:name="No List" w:semiHidden="1" w:unhideWhenUsed="1"/>
     <w:lsdException w:name="Outline List 1" w:semiHidden="1" w:unhideWhenUsed="1"/>
@@ -6987,8 +7186,10 @@
     <w:lsdException w:name="Table Subtle 2" w:semiHidden="1" w:unhideWhenUsed="1"/>
     <w:lsdException w:name="Table Web 1" w:semiHidden="1" w:unhideWhenUsed="1"/>
     <w:lsdException w:name="Table Web 2" w:semiHidden="1" w:unhideWhenUsed="1"/>
+    <w:lsdException w:name="Table Web 3" w:semiHidden="1" w:unhideWhenUsed="1"/>
     <w:lsdException w:name="Balloon Text" w:semiHidden="1" w:unhideWhenUsed="1"/>
     <w:lsdException w:name="Table Grid" w:uiPriority="39"/>
+    <w:lsdException w:name="Table Theme" w:semiHidden="1" w:unhideWhenUsed="1"/>
     <w:lsdException w:name="Placeholder Text" w:semiHidden="1"/>
     <w:lsdException w:name="No Spacing" w:uiPriority="1" w:qFormat="1"/>
     <w:lsdException w:name="Light Shading" w:uiPriority="60"/>

</xml_diff>